<commit_message>
Updated the Game Design Document
</commit_message>
<xml_diff>
--- a/Documentation.docx
+++ b/Documentation.docx
@@ -7,14 +7,16 @@
         <w:jc w:val="center"/>
         <w:rPr>
           <w:rFonts w:ascii="Times New Roman" w:hAnsi="Times New Roman" w:cs="Times New Roman"/>
-          <w:sz w:val="32"/>
-          <w:lang w:val="en-US"/>
-        </w:rPr>
-      </w:pPr>
-      <w:r>
-        <w:rPr>
-          <w:rFonts w:ascii="Times New Roman" w:hAnsi="Times New Roman" w:cs="Times New Roman"/>
-          <w:sz w:val="32"/>
+          <w:b/>
+          <w:sz w:val="48"/>
+          <w:lang w:val="en-US"/>
+        </w:rPr>
+      </w:pPr>
+      <w:r>
+        <w:rPr>
+          <w:rFonts w:ascii="Times New Roman" w:hAnsi="Times New Roman" w:cs="Times New Roman"/>
+          <w:b/>
+          <w:sz w:val="48"/>
           <w:lang w:val="en-US"/>
         </w:rPr>
         <w:t>Shapes</w:t>
@@ -36,14 +38,18 @@
         <w:jc w:val="center"/>
         <w:rPr>
           <w:rFonts w:ascii="Times New Roman" w:hAnsi="Times New Roman" w:cs="Times New Roman"/>
+          <w:b/>
           <w:sz w:val="28"/>
-          <w:lang w:val="en-US"/>
-        </w:rPr>
-      </w:pPr>
-      <w:r>
-        <w:rPr>
-          <w:rFonts w:ascii="Times New Roman" w:hAnsi="Times New Roman" w:cs="Times New Roman"/>
+          <w:u w:val="single"/>
+          <w:lang w:val="en-US"/>
+        </w:rPr>
+      </w:pPr>
+      <w:r>
+        <w:rPr>
+          <w:rFonts w:ascii="Times New Roman" w:hAnsi="Times New Roman" w:cs="Times New Roman"/>
+          <w:b/>
           <w:sz w:val="28"/>
+          <w:u w:val="single"/>
           <w:lang w:val="en-US"/>
         </w:rPr>
         <w:t>General Overview:</w:t>
@@ -73,17 +79,7 @@
           <w:sz w:val="24"/>
           <w:lang w:val="en-US"/>
         </w:rPr>
-        <w:t xml:space="preserve"> is a puzzle-platformer that focuses on player character m</w:t>
-      </w:r>
-      <w:bookmarkStart w:id="0" w:name="_GoBack"/>
-      <w:bookmarkEnd w:id="0"/>
-      <w:r>
-        <w:rPr>
-          <w:rFonts w:ascii="Times New Roman" w:hAnsi="Times New Roman" w:cs="Times New Roman"/>
-          <w:sz w:val="24"/>
-          <w:lang w:val="en-US"/>
-        </w:rPr>
-        <w:t>orphing</w:t>
+        <w:t xml:space="preserve"> is a puzzle-platformer that focuses on player character morphing</w:t>
       </w:r>
       <w:r>
         <w:rPr>
@@ -115,7 +111,7 @@
           <w:sz w:val="24"/>
           <w:lang w:val="en-US"/>
         </w:rPr>
-        <w:t xml:space="preserve"> in order to complete the </w:t>
+        <w:t xml:space="preserve"> </w:t>
       </w:r>
       <w:proofErr w:type="gramStart"/>
       <w:r>
@@ -124,9 +120,25 @@
           <w:sz w:val="24"/>
           <w:lang w:val="en-US"/>
         </w:rPr>
+        <w:t>in order to</w:t>
+      </w:r>
+      <w:proofErr w:type="gramEnd"/>
+      <w:r>
+        <w:rPr>
+          <w:rFonts w:ascii="Times New Roman" w:hAnsi="Times New Roman" w:cs="Times New Roman"/>
+          <w:sz w:val="24"/>
+          <w:lang w:val="en-US"/>
+        </w:rPr>
+        <w:t xml:space="preserve"> complete the </w:t>
+      </w:r>
+      <w:r>
+        <w:rPr>
+          <w:rFonts w:ascii="Times New Roman" w:hAnsi="Times New Roman" w:cs="Times New Roman"/>
+          <w:sz w:val="24"/>
+          <w:lang w:val="en-US"/>
+        </w:rPr>
         <w:t>puzzles</w:t>
       </w:r>
-      <w:proofErr w:type="gramEnd"/>
       <w:r>
         <w:rPr>
           <w:rFonts w:ascii="Times New Roman" w:hAnsi="Times New Roman" w:cs="Times New Roman"/>
@@ -142,6 +154,22 @@
           <w:lang w:val="en-US"/>
         </w:rPr>
         <w:t>.</w:t>
+      </w:r>
+      <w:r>
+        <w:rPr>
+          <w:rFonts w:ascii="Times New Roman" w:hAnsi="Times New Roman" w:cs="Times New Roman"/>
+          <w:sz w:val="24"/>
+          <w:lang w:val="en-US"/>
+        </w:rPr>
+        <w:t xml:space="preserve"> </w:t>
+      </w:r>
+      <w:r>
+        <w:rPr>
+          <w:rFonts w:ascii="Times New Roman" w:hAnsi="Times New Roman" w:cs="Times New Roman"/>
+          <w:sz w:val="24"/>
+          <w:lang w:val="en-US"/>
+        </w:rPr>
+        <w:t>The difficulty and skill-based movement in the game is made for an audience who values skill and challenge.</w:t>
       </w:r>
     </w:p>
     <w:p>
@@ -150,14 +178,18 @@
         <w:jc w:val="center"/>
         <w:rPr>
           <w:rFonts w:ascii="Times New Roman" w:hAnsi="Times New Roman" w:cs="Times New Roman"/>
+          <w:b/>
           <w:sz w:val="28"/>
-          <w:lang w:val="en-US"/>
-        </w:rPr>
-      </w:pPr>
-      <w:r>
-        <w:rPr>
-          <w:rFonts w:ascii="Times New Roman" w:hAnsi="Times New Roman" w:cs="Times New Roman"/>
+          <w:u w:val="single"/>
+          <w:lang w:val="en-US"/>
+        </w:rPr>
+      </w:pPr>
+      <w:r>
+        <w:rPr>
+          <w:rFonts w:ascii="Times New Roman" w:hAnsi="Times New Roman" w:cs="Times New Roman"/>
+          <w:b/>
           <w:sz w:val="28"/>
+          <w:u w:val="single"/>
           <w:lang w:val="en-US"/>
         </w:rPr>
         <w:t>Characters:</w:t>
@@ -216,15 +248,27 @@
     </w:p>
     <w:p>
       <w:pPr>
-        <w:rPr>
-          <w:rFonts w:ascii="Times New Roman" w:hAnsi="Times New Roman" w:cs="Times New Roman"/>
-          <w:sz w:val="24"/>
-          <w:lang w:val="en-US"/>
-        </w:rPr>
-      </w:pPr>
-      <w:r>
-        <w:rPr>
-          <w:rFonts w:ascii="Times New Roman" w:hAnsi="Times New Roman" w:cs="Times New Roman"/>
+        <w:spacing w:line="360" w:lineRule="auto"/>
+        <w:rPr>
+          <w:rFonts w:ascii="Times New Roman" w:hAnsi="Times New Roman" w:cs="Times New Roman"/>
+          <w:sz w:val="24"/>
+          <w:lang w:val="en-US"/>
+        </w:rPr>
+      </w:pPr>
+    </w:p>
+    <w:p>
+      <w:pPr>
+        <w:rPr>
+          <w:rFonts w:ascii="Times New Roman" w:hAnsi="Times New Roman" w:cs="Times New Roman"/>
+          <w:b/>
+          <w:sz w:val="24"/>
+          <w:lang w:val="en-US"/>
+        </w:rPr>
+      </w:pPr>
+      <w:r>
+        <w:rPr>
+          <w:rFonts w:ascii="Times New Roman" w:hAnsi="Times New Roman" w:cs="Times New Roman"/>
+          <w:b/>
           <w:sz w:val="24"/>
           <w:lang w:val="en-US"/>
         </w:rPr>
@@ -233,6 +277,7 @@
       <w:r>
         <w:rPr>
           <w:rFonts w:ascii="Times New Roman" w:hAnsi="Times New Roman" w:cs="Times New Roman"/>
+          <w:b/>
           <w:sz w:val="24"/>
           <w:lang w:val="en-US"/>
         </w:rPr>
@@ -360,20 +405,60 @@
           <w:sz w:val="24"/>
           <w:lang w:val="en-US"/>
         </w:rPr>
-        <w:t>Is moveable (objects which hit it, move it)</w:t>
-      </w:r>
-    </w:p>
-    <w:p>
-      <w:pPr>
-        <w:rPr>
-          <w:rFonts w:ascii="Times New Roman" w:hAnsi="Times New Roman" w:cs="Times New Roman"/>
-          <w:sz w:val="24"/>
-          <w:lang w:val="en-US"/>
-        </w:rPr>
-      </w:pPr>
-      <w:r>
-        <w:rPr>
-          <w:rFonts w:ascii="Times New Roman" w:hAnsi="Times New Roman" w:cs="Times New Roman"/>
+        <w:t>Is moveable (objects which hit it, move it</w:t>
+      </w:r>
+      <w:r>
+        <w:rPr>
+          <w:rFonts w:ascii="Times New Roman" w:hAnsi="Times New Roman" w:cs="Times New Roman"/>
+          <w:sz w:val="24"/>
+          <w:lang w:val="en-US"/>
+        </w:rPr>
+        <w:t xml:space="preserve"> or kill it</w:t>
+      </w:r>
+      <w:r>
+        <w:rPr>
+          <w:rFonts w:ascii="Times New Roman" w:hAnsi="Times New Roman" w:cs="Times New Roman"/>
+          <w:sz w:val="24"/>
+          <w:lang w:val="en-US"/>
+        </w:rPr>
+        <w:t>)</w:t>
+      </w:r>
+    </w:p>
+    <w:p>
+      <w:pPr>
+        <w:pStyle w:val="ListParagraph"/>
+        <w:numPr>
+          <w:ilvl w:val="1"/>
+          <w:numId w:val="1"/>
+        </w:numPr>
+        <w:rPr>
+          <w:rFonts w:ascii="Times New Roman" w:hAnsi="Times New Roman" w:cs="Times New Roman"/>
+          <w:sz w:val="24"/>
+          <w:lang w:val="en-US"/>
+        </w:rPr>
+      </w:pPr>
+      <w:r>
+        <w:rPr>
+          <w:rFonts w:ascii="Times New Roman" w:hAnsi="Times New Roman" w:cs="Times New Roman"/>
+          <w:sz w:val="24"/>
+          <w:lang w:val="en-US"/>
+        </w:rPr>
+        <w:t>Can be boosted by air from vents</w:t>
+      </w:r>
+    </w:p>
+    <w:p>
+      <w:pPr>
+        <w:rPr>
+          <w:rFonts w:ascii="Times New Roman" w:hAnsi="Times New Roman" w:cs="Times New Roman"/>
+          <w:b/>
+          <w:sz w:val="24"/>
+          <w:lang w:val="en-US"/>
+        </w:rPr>
+      </w:pPr>
+      <w:r>
+        <w:rPr>
+          <w:rFonts w:ascii="Times New Roman" w:hAnsi="Times New Roman" w:cs="Times New Roman"/>
+          <w:b/>
           <w:sz w:val="24"/>
           <w:lang w:val="en-US"/>
         </w:rPr>
@@ -501,6 +586,7 @@
           <w:sz w:val="24"/>
           <w:lang w:val="en-US"/>
         </w:rPr>
+        <w:lastRenderedPageBreak/>
         <w:t>In heavy mode</w:t>
       </w:r>
       <w:r>
@@ -531,7 +617,29 @@
           <w:sz w:val="24"/>
           <w:lang w:val="en-US"/>
         </w:rPr>
-        <w:t>Immoveable</w:t>
+        <w:t>Plummets straight down unless something stops it’s fall</w:t>
+      </w:r>
+    </w:p>
+    <w:p>
+      <w:pPr>
+        <w:pStyle w:val="ListParagraph"/>
+        <w:numPr>
+          <w:ilvl w:val="0"/>
+          <w:numId w:val="1"/>
+        </w:numPr>
+        <w:rPr>
+          <w:rFonts w:ascii="Times New Roman" w:hAnsi="Times New Roman" w:cs="Times New Roman"/>
+          <w:sz w:val="24"/>
+          <w:lang w:val="en-US"/>
+        </w:rPr>
+      </w:pPr>
+      <w:r>
+        <w:rPr>
+          <w:rFonts w:ascii="Times New Roman" w:hAnsi="Times New Roman" w:cs="Times New Roman"/>
+          <w:sz w:val="24"/>
+          <w:lang w:val="en-US"/>
+        </w:rPr>
+        <w:t>In light mode:</w:t>
       </w:r>
     </w:p>
     <w:p>
@@ -553,7 +661,7 @@
           <w:sz w:val="24"/>
           <w:lang w:val="en-US"/>
         </w:rPr>
-        <w:t>Plummets straight down unless something stops it’s fall</w:t>
+        <w:t>Slow fall (glides)</w:t>
       </w:r>
     </w:p>
     <w:p>
@@ -575,7 +683,44 @@
           <w:sz w:val="24"/>
           <w:lang w:val="en-US"/>
         </w:rPr>
-        <w:t>If plummets into breakable, breaks that object</w:t>
+        <w:t>Automatically returns to heavy mode upon collision</w:t>
+      </w:r>
+    </w:p>
+    <w:p>
+      <w:pPr>
+        <w:rPr>
+          <w:rFonts w:ascii="Times New Roman" w:hAnsi="Times New Roman" w:cs="Times New Roman"/>
+          <w:b/>
+          <w:sz w:val="24"/>
+          <w:lang w:val="en-US"/>
+        </w:rPr>
+      </w:pPr>
+      <w:r>
+        <w:rPr>
+          <w:rFonts w:ascii="Times New Roman" w:hAnsi="Times New Roman" w:cs="Times New Roman"/>
+          <w:b/>
+          <w:sz w:val="24"/>
+          <w:lang w:val="en-US"/>
+        </w:rPr>
+        <w:t>The Cylinder</w:t>
+      </w:r>
+    </w:p>
+    <w:p>
+      <w:pPr>
+        <w:rPr>
+          <w:rFonts w:ascii="Times New Roman" w:hAnsi="Times New Roman" w:cs="Times New Roman"/>
+          <w:sz w:val="24"/>
+          <w:lang w:val="en-US"/>
+        </w:rPr>
+      </w:pPr>
+      <w:r>
+        <w:rPr>
+          <w:rFonts w:ascii="Times New Roman" w:hAnsi="Times New Roman" w:cs="Times New Roman"/>
+          <w:sz w:val="24"/>
+          <w:lang w:val="en-US"/>
+        </w:rPr>
+        <w:tab/>
+        <w:t>Active abilities:</w:t>
       </w:r>
     </w:p>
     <w:p>
@@ -597,109 +742,7 @@
           <w:sz w:val="24"/>
           <w:lang w:val="en-US"/>
         </w:rPr>
-        <w:t>In light mode:</w:t>
-      </w:r>
-    </w:p>
-    <w:p>
-      <w:pPr>
-        <w:pStyle w:val="ListParagraph"/>
-        <w:numPr>
-          <w:ilvl w:val="1"/>
-          <w:numId w:val="1"/>
-        </w:numPr>
-        <w:rPr>
-          <w:rFonts w:ascii="Times New Roman" w:hAnsi="Times New Roman" w:cs="Times New Roman"/>
-          <w:sz w:val="24"/>
-          <w:lang w:val="en-US"/>
-        </w:rPr>
-      </w:pPr>
-      <w:r>
-        <w:rPr>
-          <w:rFonts w:ascii="Times New Roman" w:hAnsi="Times New Roman" w:cs="Times New Roman"/>
-          <w:sz w:val="24"/>
-          <w:lang w:val="en-US"/>
-        </w:rPr>
-        <w:lastRenderedPageBreak/>
-        <w:t>Slow fall (glides)</w:t>
-      </w:r>
-    </w:p>
-    <w:p>
-      <w:pPr>
-        <w:pStyle w:val="ListParagraph"/>
-        <w:numPr>
-          <w:ilvl w:val="1"/>
-          <w:numId w:val="1"/>
-        </w:numPr>
-        <w:rPr>
-          <w:rFonts w:ascii="Times New Roman" w:hAnsi="Times New Roman" w:cs="Times New Roman"/>
-          <w:sz w:val="24"/>
-          <w:lang w:val="en-US"/>
-        </w:rPr>
-      </w:pPr>
-      <w:r>
-        <w:rPr>
-          <w:rFonts w:ascii="Times New Roman" w:hAnsi="Times New Roman" w:cs="Times New Roman"/>
-          <w:sz w:val="24"/>
-          <w:lang w:val="en-US"/>
-        </w:rPr>
-        <w:t>Can be boosted by air from vents</w:t>
-      </w:r>
-    </w:p>
-    <w:p>
-      <w:pPr>
-        <w:pStyle w:val="ListParagraph"/>
-        <w:numPr>
-          <w:ilvl w:val="1"/>
-          <w:numId w:val="1"/>
-        </w:numPr>
-        <w:rPr>
-          <w:rFonts w:ascii="Times New Roman" w:hAnsi="Times New Roman" w:cs="Times New Roman"/>
-          <w:sz w:val="24"/>
-          <w:lang w:val="en-US"/>
-        </w:rPr>
-      </w:pPr>
-      <w:r>
-        <w:rPr>
-          <w:rFonts w:ascii="Times New Roman" w:hAnsi="Times New Roman" w:cs="Times New Roman"/>
-          <w:sz w:val="24"/>
-          <w:lang w:val="en-US"/>
-        </w:rPr>
-        <w:t>Automatically returns to heavy mode upon collision</w:t>
-      </w:r>
-    </w:p>
-    <w:p>
-      <w:pPr>
-        <w:rPr>
-          <w:rFonts w:ascii="Times New Roman" w:hAnsi="Times New Roman" w:cs="Times New Roman"/>
-          <w:sz w:val="24"/>
-          <w:lang w:val="en-US"/>
-        </w:rPr>
-      </w:pPr>
-      <w:r>
-        <w:rPr>
-          <w:rFonts w:ascii="Times New Roman" w:hAnsi="Times New Roman" w:cs="Times New Roman"/>
-          <w:sz w:val="24"/>
-          <w:lang w:val="en-US"/>
-        </w:rPr>
-        <w:t>The Cylinder</w:t>
-      </w:r>
-    </w:p>
-    <w:p>
-      <w:pPr>
-        <w:rPr>
-          <w:rFonts w:ascii="Times New Roman" w:hAnsi="Times New Roman" w:cs="Times New Roman"/>
-          <w:sz w:val="24"/>
-          <w:lang w:val="en-US"/>
-        </w:rPr>
-      </w:pPr>
-      <w:r>
-        <w:rPr>
-          <w:rFonts w:ascii="Times New Roman" w:hAnsi="Times New Roman" w:cs="Times New Roman"/>
-          <w:sz w:val="24"/>
-          <w:lang w:val="en-US"/>
-        </w:rPr>
-        <w:tab/>
-        <w:t>Active abilities:</w:t>
+        <w:t>Can roll forward backwards only</w:t>
       </w:r>
     </w:p>
     <w:p>
@@ -721,7 +764,7 @@
           <w:sz w:val="24"/>
           <w:lang w:val="en-US"/>
         </w:rPr>
-        <w:t>Can roll forward backwards only</w:t>
+        <w:t>Can pivot left right</w:t>
       </w:r>
     </w:p>
     <w:p>
@@ -743,7 +786,25 @@
           <w:sz w:val="24"/>
           <w:lang w:val="en-US"/>
         </w:rPr>
-        <w:t>Can pivot left right</w:t>
+        <w:t>Boost ability possible after charging</w:t>
+      </w:r>
+    </w:p>
+    <w:p>
+      <w:pPr>
+        <w:ind w:left="720"/>
+        <w:rPr>
+          <w:rFonts w:ascii="Times New Roman" w:hAnsi="Times New Roman" w:cs="Times New Roman"/>
+          <w:sz w:val="24"/>
+          <w:lang w:val="en-US"/>
+        </w:rPr>
+      </w:pPr>
+      <w:r>
+        <w:rPr>
+          <w:rFonts w:ascii="Times New Roman" w:hAnsi="Times New Roman" w:cs="Times New Roman"/>
+          <w:sz w:val="24"/>
+          <w:lang w:val="en-US"/>
+        </w:rPr>
+        <w:t>Passive abilities:</w:t>
       </w:r>
     </w:p>
     <w:p>
@@ -765,25 +826,100 @@
           <w:sz w:val="24"/>
           <w:lang w:val="en-US"/>
         </w:rPr>
-        <w:t>Boost ability possible after charging</w:t>
-      </w:r>
-    </w:p>
-    <w:p>
-      <w:pPr>
-        <w:ind w:left="720"/>
-        <w:rPr>
-          <w:rFonts w:ascii="Times New Roman" w:hAnsi="Times New Roman" w:cs="Times New Roman"/>
-          <w:sz w:val="24"/>
-          <w:lang w:val="en-US"/>
-        </w:rPr>
-      </w:pPr>
-      <w:r>
-        <w:rPr>
-          <w:rFonts w:ascii="Times New Roman" w:hAnsi="Times New Roman" w:cs="Times New Roman"/>
-          <w:sz w:val="24"/>
-          <w:lang w:val="en-US"/>
-        </w:rPr>
-        <w:t>Passive abilities:</w:t>
+        <w:t>Moveable</w:t>
+      </w:r>
+    </w:p>
+    <w:p>
+      <w:pPr>
+        <w:jc w:val="center"/>
+        <w:rPr>
+          <w:rFonts w:ascii="Times New Roman" w:hAnsi="Times New Roman" w:cs="Times New Roman"/>
+          <w:b/>
+          <w:sz w:val="28"/>
+          <w:szCs w:val="28"/>
+          <w:u w:val="single"/>
+          <w:lang w:val="en-US"/>
+        </w:rPr>
+      </w:pPr>
+      <w:r>
+        <w:rPr>
+          <w:rFonts w:ascii="Times New Roman" w:hAnsi="Times New Roman" w:cs="Times New Roman"/>
+          <w:b/>
+          <w:sz w:val="28"/>
+          <w:szCs w:val="28"/>
+          <w:u w:val="single"/>
+          <w:lang w:val="en-US"/>
+        </w:rPr>
+        <w:t>Obstacles and Puzzle-Pieces</w:t>
+      </w:r>
+    </w:p>
+    <w:p>
+      <w:pPr>
+        <w:rPr>
+          <w:rFonts w:ascii="Times New Roman" w:hAnsi="Times New Roman" w:cs="Times New Roman"/>
+          <w:b/>
+          <w:sz w:val="24"/>
+          <w:szCs w:val="24"/>
+          <w:lang w:val="en-US"/>
+        </w:rPr>
+      </w:pPr>
+      <w:r>
+        <w:rPr>
+          <w:rFonts w:ascii="Times New Roman" w:hAnsi="Times New Roman" w:cs="Times New Roman"/>
+          <w:b/>
+          <w:sz w:val="24"/>
+          <w:szCs w:val="24"/>
+          <w:lang w:val="en-US"/>
+        </w:rPr>
+        <w:t>The Red (H</w:t>
+      </w:r>
+      <w:r>
+        <w:rPr>
+          <w:rFonts w:ascii="Times New Roman" w:hAnsi="Times New Roman" w:cs="Times New Roman"/>
+          <w:b/>
+          <w:sz w:val="24"/>
+          <w:szCs w:val="24"/>
+          <w:lang w:val="en-US"/>
+        </w:rPr>
+        <w:t>elpers):</w:t>
+      </w:r>
+    </w:p>
+    <w:p>
+      <w:pPr>
+        <w:rPr>
+          <w:rFonts w:ascii="Times New Roman" w:hAnsi="Times New Roman" w:cs="Times New Roman"/>
+          <w:sz w:val="24"/>
+          <w:szCs w:val="24"/>
+          <w:lang w:val="en-US"/>
+        </w:rPr>
+      </w:pPr>
+      <w:r>
+        <w:rPr>
+          <w:rFonts w:ascii="Times New Roman" w:hAnsi="Times New Roman" w:cs="Times New Roman"/>
+          <w:sz w:val="24"/>
+          <w:szCs w:val="24"/>
+          <w:lang w:val="en-US"/>
+        </w:rPr>
+        <w:tab/>
+        <w:t xml:space="preserve">Red objects in the game represent objects that are part of the </w:t>
+      </w:r>
+      <w:r>
+        <w:rPr>
+          <w:rFonts w:ascii="Times New Roman" w:hAnsi="Times New Roman" w:cs="Times New Roman"/>
+          <w:sz w:val="24"/>
+          <w:szCs w:val="24"/>
+          <w:lang w:val="en-US"/>
+        </w:rPr>
+        <w:t>puzzle and</w:t>
+      </w:r>
+      <w:r>
+        <w:rPr>
+          <w:rFonts w:ascii="Times New Roman" w:hAnsi="Times New Roman" w:cs="Times New Roman"/>
+          <w:sz w:val="24"/>
+          <w:szCs w:val="24"/>
+          <w:lang w:val="en-US"/>
+        </w:rPr>
+        <w:t xml:space="preserve"> help you. These include things such as:</w:t>
       </w:r>
     </w:p>
     <w:p>
@@ -796,16 +932,384 @@
         <w:rPr>
           <w:rFonts w:ascii="Times New Roman" w:hAnsi="Times New Roman" w:cs="Times New Roman"/>
           <w:sz w:val="24"/>
-          <w:lang w:val="en-US"/>
-        </w:rPr>
-      </w:pPr>
-      <w:r>
-        <w:rPr>
-          <w:rFonts w:ascii="Times New Roman" w:hAnsi="Times New Roman" w:cs="Times New Roman"/>
-          <w:sz w:val="24"/>
-          <w:lang w:val="en-US"/>
-        </w:rPr>
-        <w:t>Moveable</w:t>
+          <w:szCs w:val="24"/>
+          <w:lang w:val="en-US"/>
+        </w:rPr>
+      </w:pPr>
+      <w:r>
+        <w:rPr>
+          <w:rFonts w:ascii="Times New Roman" w:hAnsi="Times New Roman" w:cs="Times New Roman"/>
+          <w:sz w:val="24"/>
+          <w:szCs w:val="24"/>
+          <w:lang w:val="en-US"/>
+        </w:rPr>
+        <w:t>Platforms</w:t>
+      </w:r>
+    </w:p>
+    <w:p>
+      <w:pPr>
+        <w:pStyle w:val="ListParagraph"/>
+        <w:numPr>
+          <w:ilvl w:val="0"/>
+          <w:numId w:val="1"/>
+        </w:numPr>
+        <w:rPr>
+          <w:rFonts w:ascii="Times New Roman" w:hAnsi="Times New Roman" w:cs="Times New Roman"/>
+          <w:sz w:val="24"/>
+          <w:szCs w:val="24"/>
+          <w:lang w:val="en-US"/>
+        </w:rPr>
+      </w:pPr>
+      <w:r>
+        <w:rPr>
+          <w:rFonts w:ascii="Times New Roman" w:hAnsi="Times New Roman" w:cs="Times New Roman"/>
+          <w:sz w:val="24"/>
+          <w:szCs w:val="24"/>
+          <w:lang w:val="en-US"/>
+        </w:rPr>
+        <w:t>Ramps</w:t>
+      </w:r>
+    </w:p>
+    <w:p>
+      <w:pPr>
+        <w:pStyle w:val="ListParagraph"/>
+        <w:numPr>
+          <w:ilvl w:val="0"/>
+          <w:numId w:val="1"/>
+        </w:numPr>
+        <w:rPr>
+          <w:rFonts w:ascii="Times New Roman" w:hAnsi="Times New Roman" w:cs="Times New Roman"/>
+          <w:sz w:val="24"/>
+          <w:szCs w:val="24"/>
+          <w:lang w:val="en-US"/>
+        </w:rPr>
+      </w:pPr>
+      <w:r>
+        <w:rPr>
+          <w:rFonts w:ascii="Times New Roman" w:hAnsi="Times New Roman" w:cs="Times New Roman"/>
+          <w:sz w:val="24"/>
+          <w:szCs w:val="24"/>
+          <w:lang w:val="en-US"/>
+        </w:rPr>
+        <w:t>Rails</w:t>
+      </w:r>
+    </w:p>
+    <w:p>
+      <w:pPr>
+        <w:pStyle w:val="ListParagraph"/>
+        <w:ind w:left="1080"/>
+        <w:rPr>
+          <w:rFonts w:ascii="Times New Roman" w:hAnsi="Times New Roman" w:cs="Times New Roman"/>
+          <w:sz w:val="24"/>
+          <w:szCs w:val="24"/>
+          <w:lang w:val="en-US"/>
+        </w:rPr>
+      </w:pPr>
+    </w:p>
+    <w:p>
+      <w:pPr>
+        <w:rPr>
+          <w:rFonts w:ascii="Times New Roman" w:hAnsi="Times New Roman" w:cs="Times New Roman"/>
+          <w:b/>
+          <w:sz w:val="24"/>
+          <w:szCs w:val="24"/>
+          <w:lang w:val="en-US"/>
+        </w:rPr>
+      </w:pPr>
+      <w:r>
+        <w:rPr>
+          <w:rFonts w:ascii="Times New Roman" w:hAnsi="Times New Roman" w:cs="Times New Roman"/>
+          <w:b/>
+          <w:sz w:val="24"/>
+          <w:szCs w:val="24"/>
+          <w:lang w:val="en-US"/>
+        </w:rPr>
+        <w:t>The Black and Green (Hinderers);</w:t>
+      </w:r>
+    </w:p>
+    <w:p>
+      <w:pPr>
+        <w:rPr>
+          <w:rFonts w:ascii="Times New Roman" w:hAnsi="Times New Roman" w:cs="Times New Roman"/>
+          <w:sz w:val="24"/>
+          <w:szCs w:val="24"/>
+          <w:lang w:val="en-US"/>
+        </w:rPr>
+      </w:pPr>
+      <w:r>
+        <w:rPr>
+          <w:rFonts w:ascii="Times New Roman" w:hAnsi="Times New Roman" w:cs="Times New Roman"/>
+          <w:sz w:val="24"/>
+          <w:szCs w:val="24"/>
+          <w:lang w:val="en-US"/>
+        </w:rPr>
+        <w:tab/>
+        <w:t xml:space="preserve">Black and green </w:t>
+      </w:r>
+      <w:proofErr w:type="spellStart"/>
+      <w:r>
+        <w:rPr>
+          <w:rFonts w:ascii="Times New Roman" w:hAnsi="Times New Roman" w:cs="Times New Roman"/>
+          <w:sz w:val="24"/>
+          <w:szCs w:val="24"/>
+          <w:lang w:val="en-US"/>
+        </w:rPr>
+        <w:t>coloured</w:t>
+      </w:r>
+      <w:proofErr w:type="spellEnd"/>
+      <w:r>
+        <w:rPr>
+          <w:rFonts w:ascii="Times New Roman" w:hAnsi="Times New Roman" w:cs="Times New Roman"/>
+          <w:sz w:val="24"/>
+          <w:szCs w:val="24"/>
+          <w:lang w:val="en-US"/>
+        </w:rPr>
+        <w:t xml:space="preserve"> objects in the game represent the “killers” of the game. If the player touches these, they die instantly and are reset to a certain point in the level. These include things such as:</w:t>
+      </w:r>
+    </w:p>
+    <w:p>
+      <w:pPr>
+        <w:pStyle w:val="ListParagraph"/>
+        <w:numPr>
+          <w:ilvl w:val="0"/>
+          <w:numId w:val="1"/>
+        </w:numPr>
+        <w:rPr>
+          <w:rFonts w:ascii="Times New Roman" w:hAnsi="Times New Roman" w:cs="Times New Roman"/>
+          <w:sz w:val="24"/>
+          <w:szCs w:val="24"/>
+          <w:lang w:val="en-US"/>
+        </w:rPr>
+      </w:pPr>
+      <w:r>
+        <w:rPr>
+          <w:rFonts w:ascii="Times New Roman" w:hAnsi="Times New Roman" w:cs="Times New Roman"/>
+          <w:sz w:val="24"/>
+          <w:szCs w:val="24"/>
+          <w:lang w:val="en-US"/>
+        </w:rPr>
+        <w:t>Walls</w:t>
+      </w:r>
+    </w:p>
+    <w:p>
+      <w:pPr>
+        <w:pStyle w:val="ListParagraph"/>
+        <w:numPr>
+          <w:ilvl w:val="0"/>
+          <w:numId w:val="1"/>
+        </w:numPr>
+        <w:rPr>
+          <w:rFonts w:ascii="Times New Roman" w:hAnsi="Times New Roman" w:cs="Times New Roman"/>
+          <w:sz w:val="24"/>
+          <w:szCs w:val="24"/>
+          <w:lang w:val="en-US"/>
+        </w:rPr>
+      </w:pPr>
+      <w:r>
+        <w:rPr>
+          <w:rFonts w:ascii="Times New Roman" w:hAnsi="Times New Roman" w:cs="Times New Roman"/>
+          <w:sz w:val="24"/>
+          <w:szCs w:val="24"/>
+          <w:lang w:val="en-US"/>
+        </w:rPr>
+        <w:t>Moving pillars</w:t>
+      </w:r>
+    </w:p>
+    <w:p>
+      <w:pPr>
+        <w:pStyle w:val="ListParagraph"/>
+        <w:numPr>
+          <w:ilvl w:val="0"/>
+          <w:numId w:val="1"/>
+        </w:numPr>
+        <w:rPr>
+          <w:rFonts w:ascii="Times New Roman" w:hAnsi="Times New Roman" w:cs="Times New Roman"/>
+          <w:sz w:val="24"/>
+          <w:szCs w:val="24"/>
+          <w:lang w:val="en-US"/>
+        </w:rPr>
+      </w:pPr>
+      <w:r>
+        <w:rPr>
+          <w:rFonts w:ascii="Times New Roman" w:hAnsi="Times New Roman" w:cs="Times New Roman"/>
+          <w:sz w:val="24"/>
+          <w:szCs w:val="24"/>
+          <w:lang w:val="en-US"/>
+        </w:rPr>
+        <w:t>Moving walls</w:t>
+      </w:r>
+    </w:p>
+    <w:p>
+      <w:pPr>
+        <w:pStyle w:val="ListParagraph"/>
+        <w:ind w:left="1080"/>
+        <w:rPr>
+          <w:rFonts w:ascii="Times New Roman" w:hAnsi="Times New Roman" w:cs="Times New Roman"/>
+          <w:sz w:val="24"/>
+          <w:szCs w:val="24"/>
+          <w:lang w:val="en-US"/>
+        </w:rPr>
+      </w:pPr>
+    </w:p>
+    <w:p>
+      <w:pPr>
+        <w:rPr>
+          <w:rFonts w:ascii="Times New Roman" w:hAnsi="Times New Roman" w:cs="Times New Roman"/>
+          <w:b/>
+          <w:sz w:val="24"/>
+          <w:szCs w:val="24"/>
+          <w:lang w:val="en-US"/>
+        </w:rPr>
+      </w:pPr>
+      <w:r>
+        <w:rPr>
+          <w:rFonts w:ascii="Times New Roman" w:hAnsi="Times New Roman" w:cs="Times New Roman"/>
+          <w:b/>
+          <w:sz w:val="24"/>
+          <w:szCs w:val="24"/>
+          <w:lang w:val="en-US"/>
+        </w:rPr>
+        <w:t>The White (Neutral/Terrain):</w:t>
+      </w:r>
+    </w:p>
+    <w:p>
+      <w:pPr>
+        <w:rPr>
+          <w:rFonts w:ascii="Times New Roman" w:hAnsi="Times New Roman" w:cs="Times New Roman"/>
+          <w:sz w:val="24"/>
+          <w:szCs w:val="24"/>
+          <w:lang w:val="en-US"/>
+        </w:rPr>
+      </w:pPr>
+      <w:r>
+        <w:rPr>
+          <w:rFonts w:ascii="Times New Roman" w:hAnsi="Times New Roman" w:cs="Times New Roman"/>
+          <w:sz w:val="24"/>
+          <w:szCs w:val="24"/>
+          <w:lang w:val="en-US"/>
+        </w:rPr>
+        <w:tab/>
+        <w:t xml:space="preserve">White objects in the game are the environment which the player can traverse freely </w:t>
+      </w:r>
+      <w:proofErr w:type="gramStart"/>
+      <w:r>
+        <w:rPr>
+          <w:rFonts w:ascii="Times New Roman" w:hAnsi="Times New Roman" w:cs="Times New Roman"/>
+          <w:sz w:val="24"/>
+          <w:szCs w:val="24"/>
+          <w:lang w:val="en-US"/>
+        </w:rPr>
+        <w:t>with the exception of</w:t>
+      </w:r>
+      <w:proofErr w:type="gramEnd"/>
+      <w:r>
+        <w:rPr>
+          <w:rFonts w:ascii="Times New Roman" w:hAnsi="Times New Roman" w:cs="Times New Roman"/>
+          <w:sz w:val="24"/>
+          <w:szCs w:val="24"/>
+          <w:lang w:val="en-US"/>
+        </w:rPr>
+        <w:t xml:space="preserve"> the pit pieces in Level 2. These objects offer a background for the Helpers and Hinderers and makes them stand out more.</w:t>
+      </w:r>
+    </w:p>
+    <w:p>
+      <w:pPr>
+        <w:rPr>
+          <w:rFonts w:ascii="Times New Roman" w:hAnsi="Times New Roman" w:cs="Times New Roman"/>
+          <w:sz w:val="24"/>
+          <w:szCs w:val="24"/>
+          <w:lang w:val="en-US"/>
+        </w:rPr>
+      </w:pPr>
+    </w:p>
+    <w:p>
+      <w:pPr>
+        <w:rPr>
+          <w:rFonts w:ascii="Times New Roman" w:hAnsi="Times New Roman" w:cs="Times New Roman"/>
+          <w:sz w:val="24"/>
+          <w:szCs w:val="24"/>
+          <w:lang w:val="en-US"/>
+        </w:rPr>
+      </w:pPr>
+    </w:p>
+    <w:p>
+      <w:pPr>
+        <w:rPr>
+          <w:rFonts w:ascii="Times New Roman" w:hAnsi="Times New Roman" w:cs="Times New Roman"/>
+          <w:b/>
+          <w:sz w:val="24"/>
+          <w:szCs w:val="24"/>
+          <w:lang w:val="en-US"/>
+        </w:rPr>
+      </w:pPr>
+      <w:r>
+        <w:rPr>
+          <w:rFonts w:ascii="Times New Roman" w:hAnsi="Times New Roman" w:cs="Times New Roman"/>
+          <w:b/>
+          <w:sz w:val="24"/>
+          <w:szCs w:val="24"/>
+          <w:lang w:val="en-US"/>
+        </w:rPr>
+        <w:lastRenderedPageBreak/>
+        <w:t>The Blue (Water):</w:t>
+      </w:r>
+    </w:p>
+    <w:p>
+      <w:pPr>
+        <w:rPr>
+          <w:rFonts w:ascii="Times New Roman" w:hAnsi="Times New Roman" w:cs="Times New Roman"/>
+          <w:sz w:val="24"/>
+          <w:szCs w:val="24"/>
+          <w:lang w:val="en-US"/>
+        </w:rPr>
+      </w:pPr>
+      <w:r>
+        <w:rPr>
+          <w:rFonts w:ascii="Times New Roman" w:hAnsi="Times New Roman" w:cs="Times New Roman"/>
+          <w:sz w:val="24"/>
+          <w:szCs w:val="24"/>
+          <w:lang w:val="en-US"/>
+        </w:rPr>
+        <w:tab/>
+        <w:t xml:space="preserve">A floor which is </w:t>
+      </w:r>
+      <w:proofErr w:type="spellStart"/>
+      <w:r>
+        <w:rPr>
+          <w:rFonts w:ascii="Times New Roman" w:hAnsi="Times New Roman" w:cs="Times New Roman"/>
+          <w:sz w:val="24"/>
+          <w:szCs w:val="24"/>
+          <w:lang w:val="en-US"/>
+        </w:rPr>
+        <w:t>coloured</w:t>
+      </w:r>
+      <w:proofErr w:type="spellEnd"/>
+      <w:r>
+        <w:rPr>
+          <w:rFonts w:ascii="Times New Roman" w:hAnsi="Times New Roman" w:cs="Times New Roman"/>
+          <w:sz w:val="24"/>
+          <w:szCs w:val="24"/>
+          <w:lang w:val="en-US"/>
+        </w:rPr>
+        <w:t xml:space="preserve"> blue is water. This will move the player in a certain direction with speed to either move them back to the start of a </w:t>
+      </w:r>
+      <w:r>
+        <w:rPr>
+          <w:rFonts w:ascii="Times New Roman" w:hAnsi="Times New Roman" w:cs="Times New Roman"/>
+          <w:sz w:val="24"/>
+          <w:szCs w:val="24"/>
+          <w:lang w:val="en-US"/>
+        </w:rPr>
+        <w:t>puzzle or</w:t>
+      </w:r>
+      <w:r>
+        <w:rPr>
+          <w:rFonts w:ascii="Times New Roman" w:hAnsi="Times New Roman" w:cs="Times New Roman"/>
+          <w:sz w:val="24"/>
+          <w:szCs w:val="24"/>
+          <w:lang w:val="en-US"/>
+        </w:rPr>
+        <w:t xml:space="preserve"> throw them towards impending doom.</w:t>
       </w:r>
     </w:p>
     <w:p>
@@ -823,14 +1327,18 @@
         <w:jc w:val="center"/>
         <w:rPr>
           <w:rFonts w:ascii="Times New Roman" w:hAnsi="Times New Roman" w:cs="Times New Roman"/>
+          <w:b/>
           <w:sz w:val="28"/>
-          <w:lang w:val="en-US"/>
-        </w:rPr>
-      </w:pPr>
-      <w:r>
-        <w:rPr>
-          <w:rFonts w:ascii="Times New Roman" w:hAnsi="Times New Roman" w:cs="Times New Roman"/>
+          <w:u w:val="single"/>
+          <w:lang w:val="en-US"/>
+        </w:rPr>
+      </w:pPr>
+      <w:r>
+        <w:rPr>
+          <w:rFonts w:ascii="Times New Roman" w:hAnsi="Times New Roman" w:cs="Times New Roman"/>
+          <w:b/>
           <w:sz w:val="28"/>
+          <w:u w:val="single"/>
           <w:lang w:val="en-US"/>
         </w:rPr>
         <w:t>Level Outlining</w:t>
@@ -852,32 +1360,57 @@
           <w:lang w:val="en-US"/>
         </w:rPr>
         <w:tab/>
-        <w:t xml:space="preserve">Since this game contains various characters with different abilities, the characters themselves will be used as both a form of “leveling” as well as a reward for the player. The first level of the game will be used a tutorial to basic mechanics of the game, with the player starting off with the Sphere. The player will use the Sphere to maneuver through a basic scene, being taught about the jumping ability, the buoyancy of the sphere in water, and shown interactable objects. All of these things will be taught to the player </w:t>
-      </w:r>
-      <w:r>
-        <w:rPr>
-          <w:rFonts w:ascii="Times New Roman" w:hAnsi="Times New Roman" w:cs="Times New Roman"/>
-          <w:i/>
-          <w:sz w:val="24"/>
-          <w:lang w:val="en-US"/>
-        </w:rPr>
-        <w:t>with as minimal text as possible</w:t>
-      </w:r>
-      <w:r>
-        <w:rPr>
-          <w:rFonts w:ascii="Times New Roman" w:hAnsi="Times New Roman" w:cs="Times New Roman"/>
-          <w:sz w:val="24"/>
-          <w:lang w:val="en-US"/>
-        </w:rPr>
-        <w:t xml:space="preserve">. The goal is to have the player learn by </w:t>
-      </w:r>
-      <w:r>
-        <w:rPr>
-          <w:rFonts w:ascii="Times New Roman" w:hAnsi="Times New Roman" w:cs="Times New Roman"/>
-          <w:sz w:val="24"/>
-          <w:lang w:val="en-US"/>
-        </w:rPr>
-        <w:t xml:space="preserve">playing, rather than by reading. </w:t>
+        <w:t xml:space="preserve">Since this game contains various characters with different abilities, the characters themselves will be used as both a form of “leveling” as well as a reward for the player. The first level of the game will be used a tutorial to basic mechanics of the game, with the player starting off with the Sphere. The player will use the Sphere to maneuver through a basic scene, being taught about the jumping ability, the buoyancy of the sphere in water, and shown </w:t>
+      </w:r>
+      <w:r>
+        <w:rPr>
+          <w:rFonts w:ascii="Times New Roman" w:hAnsi="Times New Roman" w:cs="Times New Roman"/>
+          <w:sz w:val="24"/>
+          <w:lang w:val="en-US"/>
+        </w:rPr>
+        <w:t>the colour system of objects and how they interact with the player</w:t>
+      </w:r>
+      <w:r>
+        <w:rPr>
+          <w:rFonts w:ascii="Times New Roman" w:hAnsi="Times New Roman" w:cs="Times New Roman"/>
+          <w:sz w:val="24"/>
+          <w:lang w:val="en-US"/>
+        </w:rPr>
+        <w:t xml:space="preserve">. </w:t>
+      </w:r>
+      <w:proofErr w:type="gramStart"/>
+      <w:r>
+        <w:rPr>
+          <w:rFonts w:ascii="Times New Roman" w:hAnsi="Times New Roman" w:cs="Times New Roman"/>
+          <w:sz w:val="24"/>
+          <w:lang w:val="en-US"/>
+        </w:rPr>
+        <w:t>All of</w:t>
+      </w:r>
+      <w:proofErr w:type="gramEnd"/>
+      <w:r>
+        <w:rPr>
+          <w:rFonts w:ascii="Times New Roman" w:hAnsi="Times New Roman" w:cs="Times New Roman"/>
+          <w:sz w:val="24"/>
+          <w:lang w:val="en-US"/>
+        </w:rPr>
+        <w:t xml:space="preserve"> these things will be taugh</w:t>
+      </w:r>
+      <w:r>
+        <w:rPr>
+          <w:rFonts w:ascii="Times New Roman" w:hAnsi="Times New Roman" w:cs="Times New Roman"/>
+          <w:sz w:val="24"/>
+          <w:lang w:val="en-US"/>
+        </w:rPr>
+        <w:t>t to the player through them playing, with text only being used to teach the controls.</w:t>
+      </w:r>
+      <w:r>
+        <w:rPr>
+          <w:rFonts w:ascii="Times New Roman" w:hAnsi="Times New Roman" w:cs="Times New Roman"/>
+          <w:sz w:val="24"/>
+          <w:lang w:val="en-US"/>
+        </w:rPr>
+        <w:t xml:space="preserve"> </w:t>
       </w:r>
     </w:p>
     <w:p>
@@ -896,7 +1429,15 @@
           <w:lang w:val="en-US"/>
         </w:rPr>
         <w:tab/>
-        <w:t xml:space="preserve">After the player has been taught about movement, the passive/active abilities of the sphere, and the core interaction mechanics of the game, then a new character form will be given to them: </w:t>
+        <w:t xml:space="preserve">After the player has </w:t>
+      </w:r>
+      <w:r>
+        <w:rPr>
+          <w:rFonts w:ascii="Times New Roman" w:hAnsi="Times New Roman" w:cs="Times New Roman"/>
+          <w:sz w:val="24"/>
+          <w:lang w:val="en-US"/>
+        </w:rPr>
+        <w:t xml:space="preserve">completed the first level, they will move onto Level 2 which allows access to the Cylinder. The player will then learn the Cylinder’s charge and boost ability, before having to learn about morphing mid action to complete puzzles. This is taught with a simple puzzle of making the player charge and launch </w:t>
       </w:r>
       <w:proofErr w:type="gramStart"/>
       <w:r>
@@ -905,7 +1446,7 @@
           <w:sz w:val="24"/>
           <w:lang w:val="en-US"/>
         </w:rPr>
-        <w:t>the</w:t>
+        <w:t>off of</w:t>
       </w:r>
       <w:proofErr w:type="gramEnd"/>
       <w:r>
@@ -914,15 +1455,31 @@
           <w:sz w:val="24"/>
           <w:lang w:val="en-US"/>
         </w:rPr>
-        <w:t xml:space="preserve"> Cube. Between this point and the end of the level, the player will need to be taught that each character has its own abilities, and that the abilities of the characters will need to be used together in order to </w:t>
-      </w:r>
-      <w:r>
-        <w:rPr>
-          <w:rFonts w:ascii="Times New Roman" w:hAnsi="Times New Roman" w:cs="Times New Roman"/>
-          <w:sz w:val="24"/>
-          <w:lang w:val="en-US"/>
-        </w:rPr>
-        <w:t>solve certain puzzles.</w:t>
+        <w:t xml:space="preserve"> a ramp with the </w:t>
+      </w:r>
+      <w:r>
+        <w:rPr>
+          <w:rFonts w:ascii="Times New Roman" w:hAnsi="Times New Roman" w:cs="Times New Roman"/>
+          <w:sz w:val="24"/>
+          <w:lang w:val="en-US"/>
+        </w:rPr>
+        <w:t>Cylinder and</w:t>
+      </w:r>
+      <w:r>
+        <w:rPr>
+          <w:rFonts w:ascii="Times New Roman" w:hAnsi="Times New Roman" w:cs="Times New Roman"/>
+          <w:sz w:val="24"/>
+          <w:lang w:val="en-US"/>
+        </w:rPr>
+        <w:t xml:space="preserve"> having them morph into the sphere in mid-air in order to fit throw a hole in a wall.</w:t>
+      </w:r>
+      <w:r>
+        <w:rPr>
+          <w:rFonts w:ascii="Times New Roman" w:hAnsi="Times New Roman" w:cs="Times New Roman"/>
+          <w:sz w:val="24"/>
+          <w:lang w:val="en-US"/>
+        </w:rPr>
+        <w:t xml:space="preserve"> The rest of the level is using the same principles that have been taught to the player, but now are more demanding, requiring the player to further develop their skill in handling the shapes.</w:t>
       </w:r>
     </w:p>
     <w:p>
@@ -941,7 +1498,115 @@
           <w:lang w:val="en-US"/>
         </w:rPr>
         <w:tab/>
-        <w:t xml:space="preserve">The rest of the game will repeat this basic format, progressively getting harder as time goes on. The format should be as follows: </w:t>
+        <w:t xml:space="preserve">The third level brings in the Cube shape. The player is left more to their own devices </w:t>
+      </w:r>
+      <w:proofErr w:type="gramStart"/>
+      <w:r>
+        <w:rPr>
+          <w:rFonts w:ascii="Times New Roman" w:hAnsi="Times New Roman" w:cs="Times New Roman"/>
+          <w:sz w:val="24"/>
+          <w:lang w:val="en-US"/>
+        </w:rPr>
+        <w:t>in order to</w:t>
+      </w:r>
+      <w:proofErr w:type="gramEnd"/>
+      <w:r>
+        <w:rPr>
+          <w:rFonts w:ascii="Times New Roman" w:hAnsi="Times New Roman" w:cs="Times New Roman"/>
+          <w:sz w:val="24"/>
+          <w:lang w:val="en-US"/>
+        </w:rPr>
+        <w:t xml:space="preserve"> learn how to use the </w:t>
+      </w:r>
+      <w:r>
+        <w:rPr>
+          <w:rFonts w:ascii="Times New Roman" w:hAnsi="Times New Roman" w:cs="Times New Roman"/>
+          <w:sz w:val="24"/>
+          <w:lang w:val="en-US"/>
+        </w:rPr>
+        <w:t xml:space="preserve">new </w:t>
+      </w:r>
+      <w:r>
+        <w:rPr>
+          <w:rFonts w:ascii="Times New Roman" w:hAnsi="Times New Roman" w:cs="Times New Roman"/>
+          <w:sz w:val="24"/>
+          <w:lang w:val="en-US"/>
+        </w:rPr>
+        <w:t>shape, which requires the player to use the active ability in mid-air or the ability doesn’t work. This level has an extra twist: the scene is dark with few lights. There is a light which follows the player throughout the level but knowing where to go further on is difficult at times.</w:t>
+      </w:r>
+    </w:p>
+    <w:p>
+      <w:pPr>
+        <w:spacing w:line="360" w:lineRule="auto"/>
+        <w:rPr>
+          <w:rFonts w:ascii="Times New Roman" w:hAnsi="Times New Roman" w:cs="Times New Roman"/>
+          <w:sz w:val="24"/>
+          <w:lang w:val="en-US"/>
+        </w:rPr>
+      </w:pPr>
+    </w:p>
+    <w:p>
+      <w:pPr>
+        <w:spacing w:line="360" w:lineRule="auto"/>
+        <w:rPr>
+          <w:rFonts w:ascii="Times New Roman" w:hAnsi="Times New Roman" w:cs="Times New Roman"/>
+          <w:sz w:val="24"/>
+          <w:lang w:val="en-US"/>
+        </w:rPr>
+      </w:pPr>
+    </w:p>
+    <w:p>
+      <w:pPr>
+        <w:spacing w:line="360" w:lineRule="auto"/>
+        <w:rPr>
+          <w:rFonts w:ascii="Times New Roman" w:hAnsi="Times New Roman" w:cs="Times New Roman"/>
+          <w:sz w:val="24"/>
+          <w:lang w:val="en-US"/>
+        </w:rPr>
+      </w:pPr>
+    </w:p>
+    <w:p>
+      <w:pPr>
+        <w:spacing w:line="360" w:lineRule="auto"/>
+        <w:jc w:val="center"/>
+        <w:rPr>
+          <w:rFonts w:ascii="Times New Roman" w:hAnsi="Times New Roman" w:cs="Times New Roman"/>
+          <w:b/>
+          <w:sz w:val="28"/>
+          <w:szCs w:val="28"/>
+          <w:u w:val="single"/>
+          <w:lang w:val="en-US"/>
+        </w:rPr>
+      </w:pPr>
+      <w:r>
+        <w:rPr>
+          <w:rFonts w:ascii="Times New Roman" w:hAnsi="Times New Roman" w:cs="Times New Roman"/>
+          <w:b/>
+          <w:sz w:val="28"/>
+          <w:szCs w:val="28"/>
+          <w:u w:val="single"/>
+          <w:lang w:val="en-US"/>
+        </w:rPr>
+        <w:lastRenderedPageBreak/>
+        <w:t>Design Team Roles:</w:t>
+      </w:r>
+    </w:p>
+    <w:p>
+      <w:pPr>
+        <w:spacing w:line="360" w:lineRule="auto"/>
+        <w:rPr>
+          <w:rFonts w:ascii="Times New Roman" w:hAnsi="Times New Roman" w:cs="Times New Roman"/>
+          <w:sz w:val="24"/>
+          <w:lang w:val="en-US"/>
+        </w:rPr>
+      </w:pPr>
+      <w:r>
+        <w:rPr>
+          <w:rFonts w:ascii="Times New Roman" w:hAnsi="Times New Roman" w:cs="Times New Roman"/>
+          <w:sz w:val="24"/>
+          <w:lang w:val="en-US"/>
+        </w:rPr>
+        <w:t>Ben Spearman:</w:t>
       </w:r>
     </w:p>
     <w:p>
@@ -964,7 +1629,7 @@
           <w:sz w:val="24"/>
           <w:lang w:val="en-US"/>
         </w:rPr>
-        <w:t>Player enters level with x number of characters</w:t>
+        <w:t>Concept and general vision</w:t>
       </w:r>
     </w:p>
     <w:p>
@@ -987,32 +1652,7 @@
           <w:sz w:val="24"/>
           <w:lang w:val="en-US"/>
         </w:rPr>
-        <w:t xml:space="preserve">The player using their current loadout of characters to complete a series of puzzles, which should be </w:t>
-      </w:r>
-      <w:r>
-        <w:rPr>
-          <w:rFonts w:ascii="Times New Roman" w:hAnsi="Times New Roman" w:cs="Times New Roman"/>
-          <w:sz w:val="24"/>
-          <w:lang w:val="en-US"/>
-        </w:rPr>
-        <w:t>mor</w:t>
-      </w:r>
-      <w:r>
-        <w:rPr>
-          <w:rFonts w:ascii="Times New Roman" w:hAnsi="Times New Roman" w:cs="Times New Roman"/>
-          <w:sz w:val="24"/>
-          <w:lang w:val="en-US"/>
-        </w:rPr>
-        <w:t xml:space="preserve">e complex than the level prior. If the player has received a new </w:t>
-      </w:r>
-      <w:r>
-        <w:rPr>
-          <w:rFonts w:ascii="Times New Roman" w:hAnsi="Times New Roman" w:cs="Times New Roman"/>
-          <w:sz w:val="24"/>
-          <w:lang w:val="en-US"/>
-        </w:rPr>
-        <w:lastRenderedPageBreak/>
-        <w:t>character at the end of the previous level, the first part of the level should be focused on teaching the player how to use that character.</w:t>
+        <w:t>Level 1 and 2</w:t>
       </w:r>
     </w:p>
     <w:p>
@@ -1035,24 +1675,7 @@
           <w:sz w:val="24"/>
           <w:lang w:val="en-US"/>
         </w:rPr>
-        <w:t xml:space="preserve">The player should learn at least </w:t>
-      </w:r>
-      <w:r>
-        <w:rPr>
-          <w:rFonts w:ascii="Times New Roman" w:hAnsi="Times New Roman" w:cs="Times New Roman"/>
-          <w:i/>
-          <w:sz w:val="24"/>
-          <w:lang w:val="en-US"/>
-        </w:rPr>
-        <w:t>one</w:t>
-      </w:r>
-      <w:r>
-        <w:rPr>
-          <w:rFonts w:ascii="Times New Roman" w:hAnsi="Times New Roman" w:cs="Times New Roman"/>
-          <w:sz w:val="24"/>
-          <w:lang w:val="en-US"/>
-        </w:rPr>
-        <w:t xml:space="preserve"> new way to use their characters in combination in each level.</w:t>
+        <w:t>Quality Assurance</w:t>
       </w:r>
     </w:p>
     <w:p>
@@ -1075,54 +1698,34 @@
           <w:sz w:val="24"/>
           <w:lang w:val="en-US"/>
         </w:rPr>
-        <w:t xml:space="preserve">After </w:t>
-      </w:r>
-      <w:r>
-        <w:rPr>
-          <w:rFonts w:ascii="Times New Roman" w:hAnsi="Times New Roman" w:cs="Times New Roman"/>
-          <w:sz w:val="24"/>
-          <w:lang w:val="en-US"/>
-        </w:rPr>
-        <w:t xml:space="preserve">a level (or possibly every other level) the player will be rewarded with a new character to use in the next </w:t>
-      </w:r>
-      <w:r>
-        <w:rPr>
-          <w:rFonts w:ascii="Times New Roman" w:hAnsi="Times New Roman" w:cs="Times New Roman"/>
-          <w:sz w:val="24"/>
-          <w:lang w:val="en-US"/>
-        </w:rPr>
-        <w:t>level.</w:t>
+        <w:t xml:space="preserve"> Game Design Document</w:t>
       </w:r>
     </w:p>
     <w:p>
       <w:pPr>
         <w:spacing w:line="360" w:lineRule="auto"/>
-        <w:jc w:val="center"/>
-        <w:rPr>
-          <w:rFonts w:ascii="Times New Roman" w:hAnsi="Times New Roman" w:cs="Times New Roman"/>
-          <w:sz w:val="28"/>
-          <w:lang w:val="en-US"/>
-        </w:rPr>
-      </w:pPr>
-      <w:r>
-        <w:rPr>
-          <w:rFonts w:ascii="Times New Roman" w:hAnsi="Times New Roman" w:cs="Times New Roman"/>
-          <w:sz w:val="28"/>
-          <w:lang w:val="en-US"/>
-        </w:rPr>
-        <w:t>M</w:t>
-      </w:r>
-      <w:r>
-        <w:rPr>
-          <w:rFonts w:ascii="Times New Roman" w:hAnsi="Times New Roman" w:cs="Times New Roman"/>
-          <w:sz w:val="28"/>
-          <w:lang w:val="en-US"/>
-        </w:rPr>
-        <w:t>oving Forward</w:t>
-      </w:r>
-    </w:p>
-    <w:p>
-      <w:pPr>
+        <w:rPr>
+          <w:rFonts w:ascii="Times New Roman" w:hAnsi="Times New Roman" w:cs="Times New Roman"/>
+          <w:sz w:val="24"/>
+          <w:lang w:val="en-US"/>
+        </w:rPr>
+      </w:pPr>
+      <w:r>
+        <w:rPr>
+          <w:rFonts w:ascii="Times New Roman" w:hAnsi="Times New Roman" w:cs="Times New Roman"/>
+          <w:sz w:val="24"/>
+          <w:lang w:val="en-US"/>
+        </w:rPr>
+        <w:t>Ruby Johnson:</w:t>
+      </w:r>
+    </w:p>
+    <w:p>
+      <w:pPr>
+        <w:pStyle w:val="ListParagraph"/>
+        <w:numPr>
+          <w:ilvl w:val="0"/>
+          <w:numId w:val="1"/>
+        </w:numPr>
         <w:spacing w:line="360" w:lineRule="auto"/>
         <w:rPr>
           <w:rFonts w:ascii="Times New Roman" w:hAnsi="Times New Roman" w:cs="Times New Roman"/>
@@ -1136,83 +1739,16 @@
           <w:sz w:val="24"/>
           <w:lang w:val="en-US"/>
         </w:rPr>
-        <w:tab/>
-      </w:r>
-      <w:r>
-        <w:rPr>
-          <w:rFonts w:ascii="Times New Roman" w:hAnsi="Times New Roman" w:cs="Times New Roman"/>
-          <w:sz w:val="24"/>
-          <w:lang w:val="en-US"/>
-        </w:rPr>
-        <w:t>If this project is further developed, there is a great deal level d</w:t>
-      </w:r>
-      <w:r>
-        <w:rPr>
-          <w:rFonts w:ascii="Times New Roman" w:hAnsi="Times New Roman" w:cs="Times New Roman"/>
-          <w:sz w:val="24"/>
-          <w:lang w:val="en-US"/>
-        </w:rPr>
-        <w:t>esign to create. Thankfully,</w:t>
-      </w:r>
-      <w:r>
-        <w:rPr>
-          <w:rFonts w:ascii="Times New Roman" w:hAnsi="Times New Roman" w:cs="Times New Roman"/>
-          <w:sz w:val="24"/>
-          <w:lang w:val="en-US"/>
-        </w:rPr>
-        <w:t xml:space="preserve"> our core code is com</w:t>
-      </w:r>
-      <w:r>
-        <w:rPr>
-          <w:rFonts w:ascii="Times New Roman" w:hAnsi="Times New Roman" w:cs="Times New Roman"/>
-          <w:sz w:val="24"/>
-          <w:lang w:val="en-US"/>
-        </w:rPr>
-        <w:t>plete</w:t>
-      </w:r>
-      <w:r>
-        <w:rPr>
-          <w:rFonts w:ascii="Times New Roman" w:hAnsi="Times New Roman" w:cs="Times New Roman"/>
-          <w:sz w:val="24"/>
-          <w:lang w:val="en-US"/>
-        </w:rPr>
-        <w:t>, which is the most difficult part of this game. The majority of the content to be created for the rest of the game will be level buil</w:t>
-      </w:r>
-      <w:r>
-        <w:rPr>
-          <w:rFonts w:ascii="Times New Roman" w:hAnsi="Times New Roman" w:cs="Times New Roman"/>
-          <w:sz w:val="24"/>
-          <w:lang w:val="en-US"/>
-        </w:rPr>
-        <w:t>ding, bug fixing,</w:t>
-      </w:r>
-      <w:r>
-        <w:rPr>
-          <w:rFonts w:ascii="Times New Roman" w:hAnsi="Times New Roman" w:cs="Times New Roman"/>
-          <w:sz w:val="24"/>
-          <w:lang w:val="en-US"/>
-        </w:rPr>
-        <w:t xml:space="preserve"> scripting for a few more characters</w:t>
-      </w:r>
-      <w:r>
-        <w:rPr>
-          <w:rFonts w:ascii="Times New Roman" w:hAnsi="Times New Roman" w:cs="Times New Roman"/>
-          <w:sz w:val="24"/>
-          <w:lang w:val="en-US"/>
-        </w:rPr>
-        <w:t>, and scripting for character interactions such as the breakable objects</w:t>
-      </w:r>
-      <w:r>
-        <w:rPr>
-          <w:rFonts w:ascii="Times New Roman" w:hAnsi="Times New Roman" w:cs="Times New Roman"/>
-          <w:sz w:val="24"/>
-          <w:lang w:val="en-US"/>
-        </w:rPr>
-        <w:t>.</w:t>
-      </w:r>
-    </w:p>
-    <w:p>
-      <w:pPr>
+        <w:t>Level 3</w:t>
+      </w:r>
+    </w:p>
+    <w:p>
+      <w:pPr>
+        <w:pStyle w:val="ListParagraph"/>
+        <w:numPr>
+          <w:ilvl w:val="0"/>
+          <w:numId w:val="1"/>
+        </w:numPr>
         <w:spacing w:line="360" w:lineRule="auto"/>
         <w:rPr>
           <w:rFonts w:ascii="Times New Roman" w:hAnsi="Times New Roman" w:cs="Times New Roman"/>
@@ -1226,16 +1762,10 @@
           <w:sz w:val="24"/>
           <w:lang w:val="en-US"/>
         </w:rPr>
-        <w:tab/>
-      </w:r>
-      <w:r>
-        <w:rPr>
-          <w:rFonts w:ascii="Times New Roman" w:hAnsi="Times New Roman" w:cs="Times New Roman"/>
-          <w:sz w:val="24"/>
-          <w:lang w:val="en-US"/>
-        </w:rPr>
-        <w:t>With more people, iterative level design should be quick and enjoyable, with the main focus being on using the handful of tools given to the player to create a variety of different obstacles and puzzles that the player can overcome, using these tools in different combinations.</w:t>
-      </w:r>
+        <w:t>Maya Modelling</w:t>
+      </w:r>
+      <w:bookmarkStart w:id="0" w:name="_GoBack"/>
+      <w:bookmarkEnd w:id="0"/>
     </w:p>
     <w:sectPr>
       <w:headerReference w:type="default" r:id="rId7"/>
@@ -1332,7 +1862,21 @@
             <w:rFonts w:ascii="Times New Roman" w:hAnsi="Times New Roman" w:cs="Times New Roman"/>
             <w:sz w:val="24"/>
           </w:rPr>
-          <w:t xml:space="preserve">Spearman, Kells </w:t>
+          <w:t xml:space="preserve">Spearman, </w:t>
+        </w:r>
+        <w:r>
+          <w:rPr>
+            <w:rFonts w:ascii="Times New Roman" w:hAnsi="Times New Roman" w:cs="Times New Roman"/>
+            <w:sz w:val="24"/>
+          </w:rPr>
+          <w:t>Johnson</w:t>
+        </w:r>
+        <w:r>
+          <w:rPr>
+            <w:rFonts w:ascii="Times New Roman" w:hAnsi="Times New Roman" w:cs="Times New Roman"/>
+            <w:sz w:val="24"/>
+          </w:rPr>
+          <w:t xml:space="preserve"> </w:t>
         </w:r>
         <w:r>
           <w:rPr>

</xml_diff>